<commit_message>
Final (dipende speriamo ti prego) results
</commit_message>
<xml_diff>
--- a/robots/Elastic/1R_elastic_vertical.docx
+++ b/robots/Elastic/1R_elastic_vertical.docx
@@ -82,17 +82,8 @@
           <w:sz w:val="24"/>
           <w:szCs w:val="24"/>
         </w:rPr>
-        <w:t xml:space="preserve"> as an actuated </w:t>
+        <w:t xml:space="preserve"> as an actuated pendulum</w:t>
       </w:r>
-      <w:proofErr w:type="gramStart"/>
-      <w:r>
-        <w:rPr>
-          <w:sz w:val="24"/>
-          <w:szCs w:val="24"/>
-        </w:rPr>
-        <w:t>pendulum</w:t>
-      </w:r>
-      <w:proofErr w:type="gramEnd"/>
     </w:p>
     <w:p>
       <w:pPr>
@@ -110,7 +101,7 @@
         <mc:AlternateContent>
           <mc:Choice Requires="wpg">
             <w:drawing>
-              <wp:anchor distT="0" distB="0" distL="114300" distR="114300" simplePos="0" relativeHeight="251670528" behindDoc="0" locked="0" layoutInCell="1" allowOverlap="1" wp14:anchorId="2745CDB2" wp14:editId="6EF5AA89">
+              <wp:anchor distT="0" distB="0" distL="114300" distR="114300" simplePos="0" relativeHeight="251670528" behindDoc="0" locked="0" layoutInCell="1" allowOverlap="1" wp14:anchorId="2745CDB2" wp14:editId="38FF19FA">
                 <wp:simplePos x="0" y="0"/>
                 <wp:positionH relativeFrom="column">
                   <wp:posOffset>1157952</wp:posOffset>
@@ -1274,7 +1265,7 @@
         <mc:AlternateContent>
           <mc:Choice Requires="wps">
             <w:drawing>
-              <wp:anchor distT="0" distB="0" distL="114300" distR="114300" simplePos="0" relativeHeight="251677696" behindDoc="0" locked="0" layoutInCell="1" allowOverlap="1" wp14:anchorId="598EBAF4" wp14:editId="2CE7E995">
+              <wp:anchor distT="0" distB="0" distL="114300" distR="114300" simplePos="0" relativeHeight="251677696" behindDoc="0" locked="0" layoutInCell="1" allowOverlap="1" wp14:anchorId="598EBAF4" wp14:editId="43FA4675">
                 <wp:simplePos x="0" y="0"/>
                 <wp:positionH relativeFrom="column">
                   <wp:posOffset>2686668</wp:posOffset>
@@ -1330,7 +1321,7 @@
           </mc:Choice>
           <mc:Fallback>
             <w:pict>
-              <v:shape w14:anchorId="64627B46" id="Connettore 2 6" o:spid="_x0000_s1026" type="#_x0000_t32" style="position:absolute;margin-left:211.55pt;margin-top:1.25pt;width:43.75pt;height:31.05pt;flip:y;z-index:251677696;visibility:visible;mso-wrap-style:square;mso-wrap-distance-left:9pt;mso-wrap-distance-top:0;mso-wrap-distance-right:9pt;mso-wrap-distance-bottom:0;mso-position-horizontal:absolute;mso-position-horizontal-relative:text;mso-position-vertical:absolute;mso-position-vertical-relative:text" o:gfxdata="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" strokecolor="#00b0f0" strokeweight="3pt">
+              <v:shape w14:anchorId="0DC7F9FA" id="Connettore 2 6" o:spid="_x0000_s1026" type="#_x0000_t32" style="position:absolute;margin-left:211.55pt;margin-top:1.25pt;width:43.75pt;height:31.05pt;flip:y;z-index:251677696;visibility:visible;mso-wrap-style:square;mso-wrap-distance-left:9pt;mso-wrap-distance-top:0;mso-wrap-distance-right:9pt;mso-wrap-distance-bottom:0;mso-position-horizontal:absolute;mso-position-horizontal-relative:text;mso-position-vertical:absolute;mso-position-vertical-relative:text" o:gfxdata="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" strokecolor="#00b0f0" strokeweight="3pt">
                 <v:stroke startarrow="block" endarrow="block" joinstyle="miter"/>
               </v:shape>
             </w:pict>
@@ -1537,7 +1528,7 @@
         <mc:AlternateContent>
           <mc:Choice Requires="wps">
             <w:drawing>
-              <wp:anchor distT="0" distB="0" distL="114300" distR="114300" simplePos="0" relativeHeight="251672576" behindDoc="0" locked="0" layoutInCell="1" allowOverlap="1" wp14:anchorId="42803DA1" wp14:editId="619C4925">
+              <wp:anchor distT="0" distB="0" distL="114300" distR="114300" simplePos="0" relativeHeight="251672576" behindDoc="0" locked="0" layoutInCell="1" allowOverlap="1" wp14:anchorId="42803DA1" wp14:editId="7C4105F6">
                 <wp:simplePos x="0" y="0"/>
                 <wp:positionH relativeFrom="column">
                   <wp:posOffset>2170766</wp:posOffset>

</xml_diff>